<commit_message>
Attempted some class updates
</commit_message>
<xml_diff>
--- a/youtube simulation/YouTube Simulation UML.docx
+++ b/youtube simulation/YouTube Simulation UML.docx
@@ -1135,6 +1135,948 @@
           <w:szCs w:val="32"/>
         </w:rPr>
       </w:pPr>
+      <w:r>
+        <w:rPr>
+          <w:sz w:val="32"/>
+          <w:szCs w:val="32"/>
+        </w:rPr>
+        <w:lastRenderedPageBreak/>
+        <w:t>What attributes should agents have?</w:t>
+      </w:r>
+    </w:p>
+    <w:p>
+      <w:pPr>
+        <w:shd w:val="clear" w:color="auto" w:fill="504A68"/>
+        <w:spacing w:after="0" w:line="285" w:lineRule="atLeast"/>
+        <w:rPr>
+          <w:rFonts w:ascii="Consolas" w:eastAsia="Times New Roman" w:hAnsi="Consolas" w:cs="Times New Roman"/>
+          <w:color w:val="F8F8F2"/>
+          <w:kern w:val="0"/>
+          <w:sz w:val="21"/>
+          <w:szCs w:val="21"/>
+          <w14:ligatures w14:val="none"/>
+        </w:rPr>
+      </w:pPr>
+    </w:p>
+    <w:p>
+      <w:pPr>
+        <w:shd w:val="clear" w:color="auto" w:fill="504A68"/>
+        <w:spacing w:after="0" w:line="285" w:lineRule="atLeast"/>
+        <w:rPr>
+          <w:rFonts w:ascii="Consolas" w:eastAsia="Times New Roman" w:hAnsi="Consolas" w:cs="Times New Roman"/>
+          <w:color w:val="F8F8F2"/>
+          <w:kern w:val="0"/>
+          <w:sz w:val="21"/>
+          <w:szCs w:val="21"/>
+          <w14:ligatures w14:val="none"/>
+        </w:rPr>
+      </w:pPr>
+      <w:r>
+        <w:rPr>
+          <w:rFonts w:ascii="Consolas" w:eastAsia="Times New Roman" w:hAnsi="Consolas" w:cs="Times New Roman"/>
+          <w:color w:val="DDDCD3"/>
+          <w:kern w:val="0"/>
+          <w:sz w:val="21"/>
+          <w:szCs w:val="21"/>
+          <w14:ligatures w14:val="none"/>
+        </w:rPr>
+        <w:t xml:space="preserve">    </w:t>
+      </w:r>
+      <w:r>
+        <w:rPr>
+          <w:rFonts w:ascii="Consolas" w:eastAsia="Times New Roman" w:hAnsi="Consolas" w:cs="Times New Roman"/>
+          <w:color w:val="E7AAC3"/>
+          <w:kern w:val="0"/>
+          <w:sz w:val="21"/>
+          <w:szCs w:val="21"/>
+          <w14:ligatures w14:val="none"/>
+        </w:rPr>
+        <w:t>def</w:t>
+      </w:r>
+      <w:r>
+        <w:rPr>
+          <w:rFonts w:ascii="Consolas" w:eastAsia="Times New Roman" w:hAnsi="Consolas" w:cs="Times New Roman"/>
+          <w:color w:val="DDDCD3"/>
+          <w:kern w:val="0"/>
+          <w:sz w:val="21"/>
+          <w:szCs w:val="21"/>
+          <w14:ligatures w14:val="none"/>
+        </w:rPr>
+        <w:t xml:space="preserve"> </w:t>
+      </w:r>
+      <w:r>
+        <w:rPr>
+          <w:rFonts w:ascii="Consolas" w:eastAsia="Times New Roman" w:hAnsi="Consolas" w:cs="Times New Roman"/>
+          <w:color w:val="ADD6C5"/>
+          <w:kern w:val="0"/>
+          <w:sz w:val="21"/>
+          <w:szCs w:val="21"/>
+          <w14:ligatures w14:val="none"/>
+        </w:rPr>
+        <w:t>initialize_agent</w:t>
+      </w:r>
+      <w:r>
+        <w:rPr>
+          <w:rFonts w:ascii="Consolas" w:eastAsia="Times New Roman" w:hAnsi="Consolas" w:cs="Times New Roman"/>
+          <w:color w:val="ADB8B8"/>
+          <w:kern w:val="0"/>
+          <w:sz w:val="21"/>
+          <w:szCs w:val="21"/>
+          <w14:ligatures w14:val="none"/>
+        </w:rPr>
+        <w:t>(</w:t>
+      </w:r>
+    </w:p>
+    <w:p>
+      <w:pPr>
+        <w:shd w:val="clear" w:color="auto" w:fill="504A68"/>
+        <w:spacing w:after="0" w:line="285" w:lineRule="atLeast"/>
+        <w:rPr>
+          <w:rFonts w:ascii="Consolas" w:eastAsia="Times New Roman" w:hAnsi="Consolas" w:cs="Times New Roman"/>
+          <w:color w:val="F8F8F2"/>
+          <w:kern w:val="0"/>
+          <w:sz w:val="21"/>
+          <w:szCs w:val="21"/>
+          <w14:ligatures w14:val="none"/>
+        </w:rPr>
+      </w:pPr>
+      <w:r>
+        <w:rPr>
+          <w:rFonts w:ascii="Consolas" w:eastAsia="Times New Roman" w:hAnsi="Consolas" w:cs="Times New Roman"/>
+          <w:color w:val="DDDCD3"/>
+          <w:kern w:val="0"/>
+          <w:sz w:val="21"/>
+          <w:szCs w:val="21"/>
+          <w14:ligatures w14:val="none"/>
+        </w:rPr>
+        <w:t xml:space="preserve">        </w:t>
+      </w:r>
+      <w:r>
+        <w:rPr>
+          <w:rFonts w:ascii="Consolas" w:eastAsia="Times New Roman" w:hAnsi="Consolas" w:cs="Times New Roman"/>
+          <w:color w:val="83ACF2"/>
+          <w:kern w:val="0"/>
+          <w:sz w:val="21"/>
+          <w:szCs w:val="21"/>
+          <w14:ligatures w14:val="none"/>
+        </w:rPr>
+        <w:t>self</w:t>
+      </w:r>
+      <w:r>
+        <w:rPr>
+          <w:rFonts w:ascii="Consolas" w:eastAsia="Times New Roman" w:hAnsi="Consolas" w:cs="Times New Roman"/>
+          <w:color w:val="ADB8B8"/>
+          <w:kern w:val="0"/>
+          <w:sz w:val="21"/>
+          <w:szCs w:val="21"/>
+          <w14:ligatures w14:val="none"/>
+        </w:rPr>
+        <w:t>,</w:t>
+      </w:r>
+      <w:r>
+        <w:rPr>
+          <w:rFonts w:ascii="Consolas" w:eastAsia="Times New Roman" w:hAnsi="Consolas" w:cs="Times New Roman"/>
+          <w:color w:val="DDDCD3"/>
+          <w:kern w:val="0"/>
+          <w:sz w:val="21"/>
+          <w:szCs w:val="21"/>
+          <w14:ligatures w14:val="none"/>
+        </w:rPr>
+        <w:t xml:space="preserve"> </w:t>
+      </w:r>
+    </w:p>
+    <w:p>
+      <w:pPr>
+        <w:shd w:val="clear" w:color="auto" w:fill="504A68"/>
+        <w:spacing w:after="0" w:line="285" w:lineRule="atLeast"/>
+        <w:rPr>
+          <w:rFonts w:ascii="Consolas" w:eastAsia="Times New Roman" w:hAnsi="Consolas" w:cs="Times New Roman"/>
+          <w:color w:val="F8F8F2"/>
+          <w:kern w:val="0"/>
+          <w:sz w:val="21"/>
+          <w:szCs w:val="21"/>
+          <w14:ligatures w14:val="none"/>
+        </w:rPr>
+      </w:pPr>
+      <w:r>
+        <w:rPr>
+          <w:rFonts w:ascii="Consolas" w:eastAsia="Times New Roman" w:hAnsi="Consolas" w:cs="Times New Roman"/>
+          <w:color w:val="DDDCD3"/>
+          <w:kern w:val="0"/>
+          <w:sz w:val="21"/>
+          <w:szCs w:val="21"/>
+          <w14:ligatures w14:val="none"/>
+        </w:rPr>
+        <w:t xml:space="preserve">        </w:t>
+      </w:r>
+      <w:r>
+        <w:rPr>
+          <w:rFonts w:ascii="Consolas" w:eastAsia="Times New Roman" w:hAnsi="Consolas" w:cs="Times New Roman"/>
+          <w:color w:val="83ACF2"/>
+          <w:kern w:val="0"/>
+          <w:sz w:val="21"/>
+          <w:szCs w:val="21"/>
+          <w14:ligatures w14:val="none"/>
+        </w:rPr>
+        <w:t>behavior_archetype_distribution</w:t>
+      </w:r>
+      <w:r>
+        <w:rPr>
+          <w:rFonts w:ascii="Consolas" w:eastAsia="Times New Roman" w:hAnsi="Consolas" w:cs="Times New Roman"/>
+          <w:color w:val="ADB8B8"/>
+          <w:kern w:val="0"/>
+          <w:sz w:val="21"/>
+          <w:szCs w:val="21"/>
+          <w14:ligatures w14:val="none"/>
+        </w:rPr>
+        <w:t>,</w:t>
+      </w:r>
+      <w:r>
+        <w:rPr>
+          <w:rFonts w:ascii="Consolas" w:eastAsia="Times New Roman" w:hAnsi="Consolas" w:cs="Times New Roman"/>
+          <w:color w:val="DDDCD3"/>
+          <w:kern w:val="0"/>
+          <w:sz w:val="21"/>
+          <w:szCs w:val="21"/>
+          <w14:ligatures w14:val="none"/>
+        </w:rPr>
+        <w:t xml:space="preserve"> </w:t>
+      </w:r>
+    </w:p>
+    <w:p>
+      <w:pPr>
+        <w:shd w:val="clear" w:color="auto" w:fill="504A68"/>
+        <w:spacing w:after="0" w:line="285" w:lineRule="atLeast"/>
+        <w:rPr>
+          <w:rFonts w:ascii="Consolas" w:eastAsia="Times New Roman" w:hAnsi="Consolas" w:cs="Times New Roman"/>
+          <w:color w:val="F8F8F2"/>
+          <w:kern w:val="0"/>
+          <w:sz w:val="21"/>
+          <w:szCs w:val="21"/>
+          <w14:ligatures w14:val="none"/>
+        </w:rPr>
+      </w:pPr>
+      <w:r>
+        <w:rPr>
+          <w:rFonts w:ascii="Consolas" w:eastAsia="Times New Roman" w:hAnsi="Consolas" w:cs="Times New Roman"/>
+          <w:color w:val="DDDCD3"/>
+          <w:kern w:val="0"/>
+          <w:sz w:val="21"/>
+          <w:szCs w:val="21"/>
+          <w14:ligatures w14:val="none"/>
+        </w:rPr>
+        <w:t xml:space="preserve">        </w:t>
+      </w:r>
+      <w:r>
+        <w:rPr>
+          <w:rFonts w:ascii="Consolas" w:eastAsia="Times New Roman" w:hAnsi="Consolas" w:cs="Times New Roman"/>
+          <w:color w:val="83ACF2"/>
+          <w:kern w:val="0"/>
+          <w:sz w:val="21"/>
+          <w:szCs w:val="21"/>
+          <w14:ligatures w14:val="none"/>
+        </w:rPr>
+        <w:t>exp_ability</w:t>
+      </w:r>
+      <w:r>
+        <w:rPr>
+          <w:rFonts w:ascii="Consolas" w:eastAsia="Times New Roman" w:hAnsi="Consolas" w:cs="Times New Roman"/>
+          <w:color w:val="ADB8B8"/>
+          <w:kern w:val="0"/>
+          <w:sz w:val="21"/>
+          <w:szCs w:val="21"/>
+          <w14:ligatures w14:val="none"/>
+        </w:rPr>
+        <w:t>,</w:t>
+      </w:r>
+      <w:r>
+        <w:rPr>
+          <w:rFonts w:ascii="Consolas" w:eastAsia="Times New Roman" w:hAnsi="Consolas" w:cs="Times New Roman"/>
+          <w:color w:val="DDDCD3"/>
+          <w:kern w:val="0"/>
+          <w:sz w:val="21"/>
+          <w:szCs w:val="21"/>
+          <w14:ligatures w14:val="none"/>
+        </w:rPr>
+        <w:t xml:space="preserve"> </w:t>
+      </w:r>
+      <w:r>
+        <w:rPr>
+          <w:rFonts w:ascii="Consolas" w:eastAsia="Times New Roman" w:hAnsi="Consolas" w:cs="Times New Roman"/>
+          <w:color w:val="DDDCD3"/>
+          <w:kern w:val="0"/>
+          <w:sz w:val="21"/>
+          <w:szCs w:val="21"/>
+          <w14:ligatures w14:val="none"/>
+        </w:rPr>
+        <w:t>#autopopulated from distributions I guess</w:t>
+      </w:r>
+    </w:p>
+    <w:p>
+      <w:pPr>
+        <w:shd w:val="clear" w:color="auto" w:fill="504A68"/>
+        <w:spacing w:after="0" w:line="285" w:lineRule="atLeast"/>
+        <w:rPr>
+          <w:rFonts w:ascii="Consolas" w:eastAsia="Times New Roman" w:hAnsi="Consolas" w:cs="Times New Roman"/>
+          <w:color w:val="F8F8F2"/>
+          <w:kern w:val="0"/>
+          <w:sz w:val="21"/>
+          <w:szCs w:val="21"/>
+          <w14:ligatures w14:val="none"/>
+        </w:rPr>
+      </w:pPr>
+      <w:r>
+        <w:rPr>
+          <w:rFonts w:ascii="Consolas" w:eastAsia="Times New Roman" w:hAnsi="Consolas" w:cs="Times New Roman"/>
+          <w:color w:val="DDDCD3"/>
+          <w:kern w:val="0"/>
+          <w:sz w:val="21"/>
+          <w:szCs w:val="21"/>
+          <w14:ligatures w14:val="none"/>
+        </w:rPr>
+        <w:t xml:space="preserve">        </w:t>
+      </w:r>
+      <w:r>
+        <w:rPr>
+          <w:rFonts w:ascii="Consolas" w:eastAsia="Times New Roman" w:hAnsi="Consolas" w:cs="Times New Roman"/>
+          <w:color w:val="83ACF2"/>
+          <w:kern w:val="0"/>
+          <w:sz w:val="21"/>
+          <w:szCs w:val="21"/>
+          <w14:ligatures w14:val="none"/>
+        </w:rPr>
+        <w:t>exp_wait_threshold</w:t>
+      </w:r>
+      <w:r>
+        <w:rPr>
+          <w:rFonts w:ascii="Consolas" w:eastAsia="Times New Roman" w:hAnsi="Consolas" w:cs="Times New Roman"/>
+          <w:color w:val="ADB8B8"/>
+          <w:kern w:val="0"/>
+          <w:sz w:val="21"/>
+          <w:szCs w:val="21"/>
+          <w14:ligatures w14:val="none"/>
+        </w:rPr>
+        <w:t>,</w:t>
+      </w:r>
+    </w:p>
+    <w:p>
+      <w:pPr>
+        <w:shd w:val="clear" w:color="auto" w:fill="504A68"/>
+        <w:spacing w:after="0" w:line="285" w:lineRule="atLeast"/>
+        <w:rPr>
+          <w:rFonts w:ascii="Consolas" w:eastAsia="Times New Roman" w:hAnsi="Consolas" w:cs="Times New Roman"/>
+          <w:color w:val="F8F8F2"/>
+          <w:kern w:val="0"/>
+          <w:sz w:val="21"/>
+          <w:szCs w:val="21"/>
+          <w14:ligatures w14:val="none"/>
+        </w:rPr>
+      </w:pPr>
+      <w:r>
+        <w:rPr>
+          <w:rFonts w:ascii="Consolas" w:eastAsia="Times New Roman" w:hAnsi="Consolas" w:cs="Times New Roman"/>
+          <w:color w:val="DDDCD3"/>
+          <w:kern w:val="0"/>
+          <w:sz w:val="21"/>
+          <w:szCs w:val="21"/>
+          <w14:ligatures w14:val="none"/>
+        </w:rPr>
+        <w:t xml:space="preserve">        </w:t>
+      </w:r>
+      <w:r>
+        <w:rPr>
+          <w:rFonts w:ascii="Consolas" w:eastAsia="Times New Roman" w:hAnsi="Consolas" w:cs="Times New Roman"/>
+          <w:color w:val="83ACF2"/>
+          <w:kern w:val="0"/>
+          <w:sz w:val="21"/>
+          <w:szCs w:val="21"/>
+          <w14:ligatures w14:val="none"/>
+        </w:rPr>
+        <w:t>exp_limit</w:t>
+      </w:r>
+      <w:r>
+        <w:rPr>
+          <w:rFonts w:ascii="Consolas" w:eastAsia="Times New Roman" w:hAnsi="Consolas" w:cs="Times New Roman"/>
+          <w:color w:val="ADB8B8"/>
+          <w:kern w:val="0"/>
+          <w:sz w:val="21"/>
+          <w:szCs w:val="21"/>
+          <w14:ligatures w14:val="none"/>
+        </w:rPr>
+        <w:t>,</w:t>
+      </w:r>
+    </w:p>
+    <w:p>
+      <w:pPr>
+        <w:shd w:val="clear" w:color="auto" w:fill="504A68"/>
+        <w:spacing w:after="0" w:line="285" w:lineRule="atLeast"/>
+        <w:rPr>
+          <w:rFonts w:ascii="Consolas" w:eastAsia="Times New Roman" w:hAnsi="Consolas" w:cs="Times New Roman"/>
+          <w:color w:val="F8F8F2"/>
+          <w:kern w:val="0"/>
+          <w:sz w:val="21"/>
+          <w:szCs w:val="21"/>
+          <w14:ligatures w14:val="none"/>
+        </w:rPr>
+      </w:pPr>
+      <w:r>
+        <w:rPr>
+          <w:rFonts w:ascii="Consolas" w:eastAsia="Times New Roman" w:hAnsi="Consolas" w:cs="Times New Roman"/>
+          <w:color w:val="DDDCD3"/>
+          <w:kern w:val="0"/>
+          <w:sz w:val="21"/>
+          <w:szCs w:val="21"/>
+          <w14:ligatures w14:val="none"/>
+        </w:rPr>
+        <w:t xml:space="preserve">        </w:t>
+      </w:r>
+      <w:r>
+        <w:rPr>
+          <w:rFonts w:ascii="Consolas" w:eastAsia="Times New Roman" w:hAnsi="Consolas" w:cs="Times New Roman"/>
+          <w:color w:val="83ACF2"/>
+          <w:kern w:val="0"/>
+          <w:sz w:val="21"/>
+          <w:szCs w:val="21"/>
+          <w14:ligatures w14:val="none"/>
+        </w:rPr>
+        <w:t>agent_id</w:t>
+      </w:r>
+      <w:r>
+        <w:rPr>
+          <w:rFonts w:ascii="Consolas" w:eastAsia="Times New Roman" w:hAnsi="Consolas" w:cs="Times New Roman"/>
+          <w:color w:val="ADB8B8"/>
+          <w:kern w:val="0"/>
+          <w:sz w:val="21"/>
+          <w:szCs w:val="21"/>
+          <w14:ligatures w14:val="none"/>
+        </w:rPr>
+        <w:t>,</w:t>
+      </w:r>
+      <w:r>
+        <w:rPr>
+          <w:rFonts w:ascii="Consolas" w:eastAsia="Times New Roman" w:hAnsi="Consolas" w:cs="Times New Roman"/>
+          <w:color w:val="DDDCD3"/>
+          <w:kern w:val="0"/>
+          <w:sz w:val="21"/>
+          <w:szCs w:val="21"/>
+          <w14:ligatures w14:val="none"/>
+        </w:rPr>
+        <w:t xml:space="preserve"> </w:t>
+      </w:r>
+    </w:p>
+    <w:p>
+      <w:pPr>
+        <w:shd w:val="clear" w:color="auto" w:fill="504A68"/>
+        <w:spacing w:after="0" w:line="285" w:lineRule="atLeast"/>
+        <w:rPr>
+          <w:rFonts w:ascii="Consolas" w:eastAsia="Times New Roman" w:hAnsi="Consolas" w:cs="Times New Roman"/>
+          <w:color w:val="F8F8F2"/>
+          <w:kern w:val="0"/>
+          <w:sz w:val="21"/>
+          <w:szCs w:val="21"/>
+          <w14:ligatures w14:val="none"/>
+        </w:rPr>
+      </w:pPr>
+      <w:r>
+        <w:rPr>
+          <w:rFonts w:ascii="Consolas" w:eastAsia="Times New Roman" w:hAnsi="Consolas" w:cs="Times New Roman"/>
+          <w:color w:val="DDDCD3"/>
+          <w:kern w:val="0"/>
+          <w:sz w:val="21"/>
+          <w:szCs w:val="21"/>
+          <w14:ligatures w14:val="none"/>
+        </w:rPr>
+        <w:t xml:space="preserve">        </w:t>
+      </w:r>
+      <w:r>
+        <w:rPr>
+          <w:rFonts w:ascii="Consolas" w:eastAsia="Times New Roman" w:hAnsi="Consolas" w:cs="Times New Roman"/>
+          <w:color w:val="83ACF2"/>
+          <w:kern w:val="0"/>
+          <w:sz w:val="21"/>
+          <w:szCs w:val="21"/>
+          <w14:ligatures w14:val="none"/>
+        </w:rPr>
+        <w:t>attraction_names</w:t>
+      </w:r>
+      <w:r>
+        <w:rPr>
+          <w:rFonts w:ascii="Consolas" w:eastAsia="Times New Roman" w:hAnsi="Consolas" w:cs="Times New Roman"/>
+          <w:color w:val="ADB8B8"/>
+          <w:kern w:val="0"/>
+          <w:sz w:val="21"/>
+          <w:szCs w:val="21"/>
+          <w14:ligatures w14:val="none"/>
+        </w:rPr>
+        <w:t>,</w:t>
+      </w:r>
+      <w:r>
+        <w:rPr>
+          <w:rFonts w:ascii="Consolas" w:eastAsia="Times New Roman" w:hAnsi="Consolas" w:cs="Times New Roman"/>
+          <w:color w:val="DDDCD3"/>
+          <w:kern w:val="0"/>
+          <w:sz w:val="21"/>
+          <w:szCs w:val="21"/>
+          <w14:ligatures w14:val="none"/>
+        </w:rPr>
+        <w:t xml:space="preserve"> </w:t>
+      </w:r>
+    </w:p>
+    <w:p>
+      <w:pPr>
+        <w:shd w:val="clear" w:color="auto" w:fill="504A68"/>
+        <w:spacing w:after="0" w:line="285" w:lineRule="atLeast"/>
+        <w:rPr>
+          <w:rFonts w:ascii="Consolas" w:eastAsia="Times New Roman" w:hAnsi="Consolas" w:cs="Times New Roman"/>
+          <w:color w:val="F8F8F2"/>
+          <w:kern w:val="0"/>
+          <w:sz w:val="21"/>
+          <w:szCs w:val="21"/>
+          <w14:ligatures w14:val="none"/>
+        </w:rPr>
+      </w:pPr>
+      <w:r>
+        <w:rPr>
+          <w:rFonts w:ascii="Consolas" w:eastAsia="Times New Roman" w:hAnsi="Consolas" w:cs="Times New Roman"/>
+          <w:color w:val="DDDCD3"/>
+          <w:kern w:val="0"/>
+          <w:sz w:val="21"/>
+          <w:szCs w:val="21"/>
+          <w14:ligatures w14:val="none"/>
+        </w:rPr>
+        <w:t xml:space="preserve">        </w:t>
+      </w:r>
+      <w:r>
+        <w:rPr>
+          <w:rFonts w:ascii="Consolas" w:eastAsia="Times New Roman" w:hAnsi="Consolas" w:cs="Times New Roman"/>
+          <w:color w:val="83ACF2"/>
+          <w:kern w:val="0"/>
+          <w:sz w:val="21"/>
+          <w:szCs w:val="21"/>
+          <w14:ligatures w14:val="none"/>
+        </w:rPr>
+        <w:t>activity_names</w:t>
+      </w:r>
+    </w:p>
+    <w:p>
+      <w:pPr>
+        <w:shd w:val="clear" w:color="auto" w:fill="504A68"/>
+        <w:spacing w:after="0" w:line="285" w:lineRule="atLeast"/>
+        <w:rPr>
+          <w:rFonts w:ascii="Consolas" w:eastAsia="Times New Roman" w:hAnsi="Consolas" w:cs="Times New Roman"/>
+          <w:color w:val="ADB8B8"/>
+          <w:kern w:val="0"/>
+          <w:sz w:val="21"/>
+          <w:szCs w:val="21"/>
+          <w14:ligatures w14:val="none"/>
+        </w:rPr>
+      </w:pPr>
+      <w:r>
+        <w:rPr>
+          <w:rFonts w:ascii="Consolas" w:eastAsia="Times New Roman" w:hAnsi="Consolas" w:cs="Times New Roman"/>
+          <w:color w:val="DDDCD3"/>
+          <w:kern w:val="0"/>
+          <w:sz w:val="21"/>
+          <w:szCs w:val="21"/>
+          <w14:ligatures w14:val="none"/>
+        </w:rPr>
+        <w:t xml:space="preserve">    </w:t>
+      </w:r>
+      <w:r>
+        <w:rPr>
+          <w:rFonts w:ascii="Consolas" w:eastAsia="Times New Roman" w:hAnsi="Consolas" w:cs="Times New Roman"/>
+          <w:color w:val="ADB8B8"/>
+          <w:kern w:val="0"/>
+          <w:sz w:val="21"/>
+          <w:szCs w:val="21"/>
+          <w14:ligatures w14:val="none"/>
+        </w:rPr>
+        <w:t>):</w:t>
+      </w:r>
+    </w:p>
+    <w:p>
+      <w:pPr>
+        <w:shd w:val="clear" w:color="auto" w:fill="504A68"/>
+        <w:spacing w:after="0" w:line="285" w:lineRule="atLeast"/>
+        <w:rPr>
+          <w:rFonts w:ascii="Consolas" w:eastAsia="Times New Roman" w:hAnsi="Consolas" w:cs="Times New Roman"/>
+          <w:color w:val="F8F8F2"/>
+          <w:kern w:val="0"/>
+          <w:sz w:val="21"/>
+          <w:szCs w:val="21"/>
+          <w14:ligatures w14:val="none"/>
+        </w:rPr>
+      </w:pPr>
+      <w:r>
+        <w:rPr>
+          <w:rFonts w:ascii="Consolas" w:eastAsia="Times New Roman" w:hAnsi="Consolas" w:cs="Times New Roman"/>
+          <w:color w:val="DDDCD3"/>
+          <w:kern w:val="0"/>
+          <w:sz w:val="21"/>
+          <w:szCs w:val="21"/>
+          <w14:ligatures w14:val="none"/>
+        </w:rPr>
+        <w:t xml:space="preserve">        </w:t>
+      </w:r>
+      <w:r>
+        <w:rPr>
+          <w:rFonts w:ascii="Consolas" w:eastAsia="Times New Roman" w:hAnsi="Consolas" w:cs="Times New Roman"/>
+          <w:color w:val="ADB8B8"/>
+          <w:kern w:val="0"/>
+          <w:sz w:val="21"/>
+          <w:szCs w:val="21"/>
+          <w14:ligatures w14:val="none"/>
+        </w:rPr>
+        <w:t>"""</w:t>
+      </w:r>
+      <w:r>
+        <w:rPr>
+          <w:rFonts w:ascii="Consolas" w:eastAsia="Times New Roman" w:hAnsi="Consolas" w:cs="Times New Roman"/>
+          <w:color w:val="DDDCD3"/>
+          <w:kern w:val="0"/>
+          <w:sz w:val="21"/>
+          <w:szCs w:val="21"/>
+          <w14:ligatures w14:val="none"/>
+        </w:rPr>
+        <w:t xml:space="preserve"> Takes a dictionary of the agent behavior distributions, the agents unique id, a list of all attractions, and</w:t>
+      </w:r>
+    </w:p>
+    <w:p>
+      <w:pPr>
+        <w:shd w:val="clear" w:color="auto" w:fill="504A68"/>
+        <w:spacing w:after="0" w:line="285" w:lineRule="atLeast"/>
+        <w:rPr>
+          <w:rFonts w:ascii="Consolas" w:eastAsia="Times New Roman" w:hAnsi="Consolas" w:cs="Times New Roman"/>
+          <w:color w:val="F8F8F2"/>
+          <w:kern w:val="0"/>
+          <w:sz w:val="21"/>
+          <w:szCs w:val="21"/>
+          <w14:ligatures w14:val="none"/>
+        </w:rPr>
+      </w:pPr>
+      <w:r>
+        <w:rPr>
+          <w:rFonts w:ascii="Consolas" w:eastAsia="Times New Roman" w:hAnsi="Consolas" w:cs="Times New Roman"/>
+          <w:color w:val="DDDCD3"/>
+          <w:kern w:val="0"/>
+          <w:sz w:val="21"/>
+          <w:szCs w:val="21"/>
+          <w14:ligatures w14:val="none"/>
+        </w:rPr>
+        <w:t>        a list of all activities (non-attraction things to do at park). Initializes the agents characteristics, current state</w:t>
+      </w:r>
+    </w:p>
+    <w:p>
+      <w:pPr>
+        <w:shd w:val="clear" w:color="auto" w:fill="504A68"/>
+        <w:spacing w:after="0" w:line="285" w:lineRule="atLeast"/>
+        <w:rPr>
+          <w:rFonts w:ascii="Consolas" w:eastAsia="Times New Roman" w:hAnsi="Consolas" w:cs="Times New Roman"/>
+          <w:color w:val="F8F8F2"/>
+          <w:kern w:val="0"/>
+          <w:sz w:val="21"/>
+          <w:szCs w:val="21"/>
+          <w14:ligatures w14:val="none"/>
+        </w:rPr>
+      </w:pPr>
+      <w:r>
+        <w:rPr>
+          <w:rFonts w:ascii="Consolas" w:eastAsia="Times New Roman" w:hAnsi="Consolas" w:cs="Times New Roman"/>
+          <w:color w:val="DDDCD3"/>
+          <w:kern w:val="0"/>
+          <w:sz w:val="21"/>
+          <w:szCs w:val="21"/>
+          <w14:ligatures w14:val="none"/>
+        </w:rPr>
+        <w:t xml:space="preserve">        and their log. </w:t>
+      </w:r>
+      <w:r>
+        <w:rPr>
+          <w:rFonts w:ascii="Consolas" w:eastAsia="Times New Roman" w:hAnsi="Consolas" w:cs="Times New Roman"/>
+          <w:color w:val="ADB8B8"/>
+          <w:kern w:val="0"/>
+          <w:sz w:val="21"/>
+          <w:szCs w:val="21"/>
+          <w14:ligatures w14:val="none"/>
+        </w:rPr>
+        <w:t>"""</w:t>
+      </w:r>
+    </w:p>
+    <w:p>
+      <w:pPr>
+        <w:shd w:val="clear" w:color="auto" w:fill="504A68"/>
+        <w:spacing w:after="0" w:line="285" w:lineRule="atLeast"/>
+        <w:rPr>
+          <w:rFonts w:ascii="Consolas" w:eastAsia="Times New Roman" w:hAnsi="Consolas" w:cs="Times New Roman"/>
+          <w:color w:val="F8F8F2"/>
+          <w:kern w:val="0"/>
+          <w:sz w:val="21"/>
+          <w:szCs w:val="21"/>
+          <w14:ligatures w14:val="none"/>
+        </w:rPr>
+      </w:pPr>
+    </w:p>
+    <w:p>
+      <w:pPr>
+        <w:rPr>
+          <w:sz w:val="24"/>
+          <w:szCs w:val="24"/>
+        </w:rPr>
+      </w:pPr>
+      <w:r>
+        <w:rPr>
+          <w:sz w:val="24"/>
+          <w:szCs w:val="24"/>
+        </w:rPr>
+        <w:t>This is what they have in ShapeLand.</w:t>
+      </w:r>
+    </w:p>
+    <w:p>
+      <w:pPr>
+        <w:pStyle w:val="ListParagraph"/>
+        <w:numPr>
+          <w:ilvl w:val="0"/>
+          <w:numId w:val="1"/>
+        </w:numPr>
+        <w:rPr>
+          <w:sz w:val="32"/>
+          <w:szCs w:val="32"/>
+        </w:rPr>
+      </w:pPr>
+      <w:r>
+        <w:rPr>
+          <w:sz w:val="32"/>
+          <w:szCs w:val="32"/>
+        </w:rPr>
+        <w:t>Archetype</w:t>
+      </w:r>
+    </w:p>
+    <w:p>
+      <w:pPr>
+        <w:pStyle w:val="ListParagraph"/>
+        <w:numPr>
+          <w:ilvl w:val="0"/>
+          <w:numId w:val="1"/>
+        </w:numPr>
+        <w:rPr>
+          <w:sz w:val="32"/>
+          <w:szCs w:val="32"/>
+        </w:rPr>
+      </w:pPr>
+      <w:r>
+        <w:rPr>
+          <w:sz w:val="32"/>
+          <w:szCs w:val="32"/>
+        </w:rPr>
+        <w:t>Agent id</w:t>
+      </w:r>
+    </w:p>
+    <w:p>
+      <w:pPr>
+        <w:rPr>
+          <w:sz w:val="32"/>
+          <w:szCs w:val="32"/>
+        </w:rPr>
+      </w:pPr>
+    </w:p>
+    <w:p>
+      <w:pPr>
+        <w:rPr>
+          <w:sz w:val="32"/>
+          <w:szCs w:val="32"/>
+        </w:rPr>
+      </w:pPr>
+      <w:r>
+        <w:rPr>
+          <w:sz w:val="32"/>
+          <w:szCs w:val="32"/>
+        </w:rPr>
+        <w:t>What states does an agent have?</w:t>
+      </w:r>
+    </w:p>
+    <w:p>
+      <w:pPr>
+        <w:pStyle w:val="ListParagraph"/>
+        <w:numPr>
+          <w:ilvl w:val="0"/>
+          <w:numId w:val="1"/>
+        </w:numPr>
+        <w:rPr>
+          <w:sz w:val="32"/>
+          <w:szCs w:val="32"/>
+        </w:rPr>
+      </w:pPr>
+      <w:r>
+        <w:rPr>
+          <w:sz w:val="32"/>
+          <w:szCs w:val="32"/>
+        </w:rPr>
+        <w:t>Watching a video (true/false)</w:t>
+      </w:r>
+    </w:p>
+    <w:p>
+      <w:pPr>
+        <w:rPr>
+          <w:sz w:val="32"/>
+          <w:szCs w:val="32"/>
+        </w:rPr>
+      </w:pPr>
+    </w:p>
+    <w:p>
+      <w:pPr>
+        <w:rPr>
+          <w:sz w:val="32"/>
+          <w:szCs w:val="32"/>
+        </w:rPr>
+      </w:pPr>
+      <w:r>
+        <w:rPr>
+          <w:sz w:val="32"/>
+          <w:szCs w:val="32"/>
+        </w:rPr>
+        <w:t>What attributes does a video have?</w:t>
+      </w:r>
+    </w:p>
+    <w:p>
+      <w:pPr>
+        <w:pStyle w:val="ListParagraph"/>
+        <w:numPr>
+          <w:ilvl w:val="0"/>
+          <w:numId w:val="1"/>
+        </w:numPr>
+        <w:rPr>
+          <w:sz w:val="32"/>
+          <w:szCs w:val="32"/>
+        </w:rPr>
+      </w:pPr>
+      <w:r>
+        <w:rPr>
+          <w:sz w:val="32"/>
+          <w:szCs w:val="32"/>
+        </w:rPr>
+        <w:t>views: int,</w:t>
+      </w:r>
+    </w:p>
+    <w:p>
+      <w:pPr>
+        <w:pStyle w:val="ListParagraph"/>
+        <w:numPr>
+          <w:ilvl w:val="0"/>
+          <w:numId w:val="1"/>
+        </w:numPr>
+        <w:rPr>
+          <w:sz w:val="32"/>
+          <w:szCs w:val="32"/>
+        </w:rPr>
+      </w:pPr>
+      <w:r>
+        <w:rPr>
+          <w:sz w:val="32"/>
+          <w:szCs w:val="32"/>
+        </w:rPr>
+        <w:t>vid_id: int,</w:t>
+      </w:r>
+    </w:p>
+    <w:p>
+      <w:pPr>
+        <w:pStyle w:val="ListParagraph"/>
+        <w:numPr>
+          <w:ilvl w:val="0"/>
+          <w:numId w:val="1"/>
+        </w:numPr>
+        <w:rPr>
+          <w:sz w:val="32"/>
+          <w:szCs w:val="32"/>
+        </w:rPr>
+      </w:pPr>
+      <w:r>
+        <w:rPr>
+          <w:sz w:val="32"/>
+          <w:szCs w:val="32"/>
+        </w:rPr>
+        <w:t>l</w:t>
+      </w:r>
+      <w:r>
+        <w:rPr>
+          <w:sz w:val="32"/>
+          <w:szCs w:val="32"/>
+        </w:rPr>
+        <w:t>ength: int (minutes),</w:t>
+      </w:r>
+    </w:p>
+    <w:p>
+      <w:pPr>
+        <w:pStyle w:val="ListParagraph"/>
+        <w:numPr>
+          <w:ilvl w:val="0"/>
+          <w:numId w:val="1"/>
+        </w:numPr>
+        <w:rPr>
+          <w:sz w:val="32"/>
+          <w:szCs w:val="32"/>
+        </w:rPr>
+      </w:pPr>
+      <w:r>
+        <w:rPr>
+          <w:sz w:val="32"/>
+          <w:szCs w:val="32"/>
+        </w:rPr>
+        <w:t>extremeness_rating: double</w:t>
+      </w:r>
+      <w:r>
+        <w:rPr>
+          <w:sz w:val="32"/>
+          <w:szCs w:val="32"/>
+        </w:rPr>
+        <w:t xml:space="preserve"> (0 is very left, 1 is very right)</w:t>
+      </w:r>
+      <w:r>
+        <w:rPr>
+          <w:sz w:val="32"/>
+          <w:szCs w:val="32"/>
+        </w:rPr>
+        <w:t>,</w:t>
+      </w:r>
+    </w:p>
+    <w:p>
+      <w:pPr>
+        <w:pStyle w:val="ListParagraph"/>
+        <w:numPr>
+          <w:ilvl w:val="0"/>
+          <w:numId w:val="1"/>
+        </w:numPr>
+        <w:rPr>
+          <w:sz w:val="32"/>
+          <w:szCs w:val="32"/>
+        </w:rPr>
+      </w:pPr>
+      <w:r>
+        <w:rPr>
+          <w:sz w:val="32"/>
+          <w:szCs w:val="32"/>
+        </w:rPr>
+        <w:t>thumbs_up: int (count),</w:t>
+      </w:r>
+    </w:p>
+    <w:p>
+      <w:pPr>
+        <w:pStyle w:val="ListParagraph"/>
+        <w:numPr>
+          <w:ilvl w:val="0"/>
+          <w:numId w:val="1"/>
+        </w:numPr>
+        <w:rPr>
+          <w:sz w:val="32"/>
+          <w:szCs w:val="32"/>
+        </w:rPr>
+      </w:pPr>
+      <w:r>
+        <w:rPr>
+          <w:sz w:val="32"/>
+          <w:szCs w:val="32"/>
+        </w:rPr>
+        <w:t>suggestion_relation(v_id): boolean</w:t>
+      </w:r>
     </w:p>
     <w:sectPr>
       <w:pgSz w:w="12240" w:h="15840"/>
@@ -1144,6 +2086,127 @@
     </w:sectPr>
   </w:body>
 </w:document>
+</file>
+
+<file path=word/numbering.xml><?xml version="1.0" encoding="utf-8"?>
+<w:numbering xmlns:wpc="http://schemas.microsoft.com/office/word/2010/wordprocessingCanvas" xmlns:cx="http://schemas.microsoft.com/office/drawing/2014/chartex" xmlns:cx1="http://schemas.microsoft.com/office/drawing/2015/9/8/chartex" xmlns:cx2="http://schemas.microsoft.com/office/drawing/2015/10/21/chartex" xmlns:cx3="http://schemas.microsoft.com/office/drawing/2016/5/9/chartex" xmlns:cx4="http://schemas.microsoft.com/office/drawing/2016/5/10/chartex" xmlns:cx5="http://schemas.microsoft.com/office/drawing/2016/5/11/chartex" xmlns:cx6="http://schemas.microsoft.com/office/drawing/2016/5/12/chartex" xmlns:cx7="http://schemas.microsoft.com/office/drawing/2016/5/13/chartex" xmlns:cx8="http://schemas.microsoft.com/office/drawing/2016/5/14/chartex" xmlns:mc="http://schemas.openxmlformats.org/markup-compatibility/2006" xmlns:aink="http://schemas.microsoft.com/office/drawing/2016/ink" xmlns:am3d="http://schemas.microsoft.com/office/drawing/2017/model3d" xmlns:o="urn:schemas-microsoft-com:office:office" xmlns:oel="http://schemas.microsoft.com/office/2019/extlst" xmlns:r="http://schemas.openxmlformats.org/officeDocument/2006/relationships" xmlns:m="http://schemas.openxmlformats.org/officeDocument/2006/math" xmlns:v="urn:schemas-microsoft-com:vml" xmlns:wp14="http://schemas.microsoft.com/office/word/2010/wordprocessingDrawing" xmlns:wp="http://schemas.openxmlformats.org/drawingml/2006/wordprocessingDrawing" xmlns:w10="urn:schemas-microsoft-com:office:word" xmlns:w="http://schemas.openxmlformats.org/wordprocessingml/2006/main" xmlns:w14="http://schemas.microsoft.com/office/word/2010/wordml" xmlns:w15="http://schemas.microsoft.com/office/word/2012/wordml" xmlns:w16cex="http://schemas.microsoft.com/office/word/2018/wordml/cex" xmlns:w16cid="http://schemas.microsoft.com/office/word/2016/wordml/cid" xmlns:w16="http://schemas.microsoft.com/office/word/2018/wordml" xmlns:w16sdtdh="http://schemas.microsoft.com/office/word/2020/wordml/sdtdatahash" xmlns:w16se="http://schemas.microsoft.com/office/word/2015/wordml/symex" xmlns:wpg="http://schemas.microsoft.com/office/word/2010/wordprocessingGroup" xmlns:wpi="http://schemas.microsoft.com/office/word/2010/wordprocessingInk" xmlns:wne="http://schemas.microsoft.com/office/word/2006/wordml" xmlns:wps="http://schemas.microsoft.com/office/word/2010/wordprocessingShape" mc:Ignorable="w14 w15 w16se w16cid w16 w16cex w16sdtdh wp14">
+  <w:abstractNum w:abstractNumId="0" w15:restartNumberingAfterBreak="0">
+    <w:nsid w:val="09ED78E3"/>
+    <w:multiLevelType w:val="hybridMultilevel"/>
+    <w:tmpl w:val="C2CC9252"/>
+    <w:lvl w:ilvl="0" w:tplc="04090001">
+      <w:start w:val="1"/>
+      <w:numFmt w:val="bullet"/>
+      <w:lvlText w:val=""/>
+      <w:lvlJc w:val="left"/>
+      <w:pPr>
+        <w:ind w:left="720" w:hanging="360"/>
+      </w:pPr>
+      <w:rPr>
+        <w:rFonts w:ascii="Symbol" w:hAnsi="Symbol" w:hint="default"/>
+      </w:rPr>
+    </w:lvl>
+    <w:lvl w:ilvl="1" w:tplc="04090003" w:tentative="1">
+      <w:start w:val="1"/>
+      <w:numFmt w:val="bullet"/>
+      <w:lvlText w:val="o"/>
+      <w:lvlJc w:val="left"/>
+      <w:pPr>
+        <w:ind w:left="1440" w:hanging="360"/>
+      </w:pPr>
+      <w:rPr>
+        <w:rFonts w:ascii="Courier New" w:hAnsi="Courier New" w:cs="Courier New" w:hint="default"/>
+      </w:rPr>
+    </w:lvl>
+    <w:lvl w:ilvl="2" w:tplc="04090005" w:tentative="1">
+      <w:start w:val="1"/>
+      <w:numFmt w:val="bullet"/>
+      <w:lvlText w:val=""/>
+      <w:lvlJc w:val="left"/>
+      <w:pPr>
+        <w:ind w:left="2160" w:hanging="360"/>
+      </w:pPr>
+      <w:rPr>
+        <w:rFonts w:ascii="Wingdings" w:hAnsi="Wingdings" w:hint="default"/>
+      </w:rPr>
+    </w:lvl>
+    <w:lvl w:ilvl="3" w:tplc="04090001" w:tentative="1">
+      <w:start w:val="1"/>
+      <w:numFmt w:val="bullet"/>
+      <w:lvlText w:val=""/>
+      <w:lvlJc w:val="left"/>
+      <w:pPr>
+        <w:ind w:left="2880" w:hanging="360"/>
+      </w:pPr>
+      <w:rPr>
+        <w:rFonts w:ascii="Symbol" w:hAnsi="Symbol" w:hint="default"/>
+      </w:rPr>
+    </w:lvl>
+    <w:lvl w:ilvl="4" w:tplc="04090003" w:tentative="1">
+      <w:start w:val="1"/>
+      <w:numFmt w:val="bullet"/>
+      <w:lvlText w:val="o"/>
+      <w:lvlJc w:val="left"/>
+      <w:pPr>
+        <w:ind w:left="3600" w:hanging="360"/>
+      </w:pPr>
+      <w:rPr>
+        <w:rFonts w:ascii="Courier New" w:hAnsi="Courier New" w:cs="Courier New" w:hint="default"/>
+      </w:rPr>
+    </w:lvl>
+    <w:lvl w:ilvl="5" w:tplc="04090005" w:tentative="1">
+      <w:start w:val="1"/>
+      <w:numFmt w:val="bullet"/>
+      <w:lvlText w:val=""/>
+      <w:lvlJc w:val="left"/>
+      <w:pPr>
+        <w:ind w:left="4320" w:hanging="360"/>
+      </w:pPr>
+      <w:rPr>
+        <w:rFonts w:ascii="Wingdings" w:hAnsi="Wingdings" w:hint="default"/>
+      </w:rPr>
+    </w:lvl>
+    <w:lvl w:ilvl="6" w:tplc="04090001" w:tentative="1">
+      <w:start w:val="1"/>
+      <w:numFmt w:val="bullet"/>
+      <w:lvlText w:val=""/>
+      <w:lvlJc w:val="left"/>
+      <w:pPr>
+        <w:ind w:left="5040" w:hanging="360"/>
+      </w:pPr>
+      <w:rPr>
+        <w:rFonts w:ascii="Symbol" w:hAnsi="Symbol" w:hint="default"/>
+      </w:rPr>
+    </w:lvl>
+    <w:lvl w:ilvl="7" w:tplc="04090003" w:tentative="1">
+      <w:start w:val="1"/>
+      <w:numFmt w:val="bullet"/>
+      <w:lvlText w:val="o"/>
+      <w:lvlJc w:val="left"/>
+      <w:pPr>
+        <w:ind w:left="5760" w:hanging="360"/>
+      </w:pPr>
+      <w:rPr>
+        <w:rFonts w:ascii="Courier New" w:hAnsi="Courier New" w:cs="Courier New" w:hint="default"/>
+      </w:rPr>
+    </w:lvl>
+    <w:lvl w:ilvl="8" w:tplc="04090005" w:tentative="1">
+      <w:start w:val="1"/>
+      <w:numFmt w:val="bullet"/>
+      <w:lvlText w:val=""/>
+      <w:lvlJc w:val="left"/>
+      <w:pPr>
+        <w:ind w:left="6480" w:hanging="360"/>
+      </w:pPr>
+      <w:rPr>
+        <w:rFonts w:ascii="Wingdings" w:hAnsi="Wingdings" w:hint="default"/>
+      </w:rPr>
+    </w:lvl>
+  </w:abstractNum>
+  <w:num w:numId="1" w16cid:durableId="613168775">
+    <w:abstractNumId w:val="0"/>
+  </w:num>
+</w:numbering>
 </file>
 
 <file path=word/styles.xml><?xml version="1.0" encoding="utf-8"?>
@@ -1594,6 +2657,17 @@
       </w:tblBorders>
     </w:tblPr>
   </w:style>
+  <w:style w:type="paragraph" w:styleId="ListParagraph">
+    <w:name w:val="List Paragraph"/>
+    <w:basedOn w:val="Normal"/>
+    <w:uiPriority w:val="34"/>
+    <w:qFormat/>
+    <w:rsid w:val="002B0F9B"/>
+    <w:pPr>
+      <w:ind w:left="720"/>
+      <w:contextualSpacing/>
+    </w:pPr>
+  </w:style>
 </w:styles>
 </file>
 

</xml_diff>